<commit_message>
Class Diagram and SRS Update
</commit_message>
<xml_diff>
--- a/Documentation/SRS Documentation.docx
+++ b/Documentation/SRS Documentation.docx
@@ -1,10 +1,10 @@
 
 <file path=word/document.xml><?xml version="1.0" encoding="utf-8"?>
-<w:document xmlns:wpc="http://schemas.microsoft.com/office/word/2010/wordprocessingCanvas" xmlns:cx="http://schemas.microsoft.com/office/drawing/2014/chartex" xmlns:cx1="http://schemas.microsoft.com/office/drawing/2015/9/8/chartex" xmlns:cx2="http://schemas.microsoft.com/office/drawing/2015/10/21/chartex" xmlns:cx3="http://schemas.microsoft.com/office/drawing/2016/5/9/chartex" xmlns:cx4="http://schemas.microsoft.com/office/drawing/2016/5/10/chartex" xmlns:cx5="http://schemas.microsoft.com/office/drawing/2016/5/11/chartex" xmlns:cx6="http://schemas.microsoft.com/office/drawing/2016/5/12/chartex" xmlns:cx7="http://schemas.microsoft.com/office/drawing/2016/5/13/chartex" xmlns:cx8="http://schemas.microsoft.com/office/drawing/2016/5/14/chartex" xmlns:mc="http://schemas.openxmlformats.org/markup-compatibility/2006" xmlns:aink="http://schemas.microsoft.com/office/drawing/2016/ink" xmlns:am3d="http://schemas.microsoft.com/office/drawing/2017/model3d" xmlns:o="urn:schemas-microsoft-com:office:office" xmlns:r="http://schemas.openxmlformats.org/officeDocument/2006/relationships" xmlns:m="http://schemas.openxmlformats.org/officeDocument/2006/math" xmlns:v="urn:schemas-microsoft-com:vml" xmlns:wp14="http://schemas.microsoft.com/office/word/2010/wordprocessingDrawing" xmlns:wp="http://schemas.openxmlformats.org/drawingml/2006/wordprocessingDrawing" xmlns:w10="urn:schemas-microsoft-com:office:word" xmlns:w="http://schemas.openxmlformats.org/wordprocessingml/2006/main" xmlns:w14="http://schemas.microsoft.com/office/word/2010/wordml" xmlns:w15="http://schemas.microsoft.com/office/word/2012/wordml" xmlns:w16cex="http://schemas.microsoft.com/office/word/2018/wordml/cex" xmlns:w16cid="http://schemas.microsoft.com/office/word/2016/wordml/cid" xmlns:w16="http://schemas.microsoft.com/office/word/2018/wordml" xmlns:w16se="http://schemas.microsoft.com/office/word/2015/wordml/symex" xmlns:wpg="http://schemas.microsoft.com/office/word/2010/wordprocessingGroup" xmlns:wpi="http://schemas.microsoft.com/office/word/2010/wordprocessingInk" xmlns:wne="http://schemas.microsoft.com/office/word/2006/wordml" xmlns:wps="http://schemas.microsoft.com/office/word/2010/wordprocessingShape" mc:Ignorable="w14 w15 w16se w16cid w16 w16cex wp14">
+<w:document xmlns:wpc="http://schemas.microsoft.com/office/word/2010/wordprocessingCanvas" xmlns:cx="http://schemas.microsoft.com/office/drawing/2014/chartex" xmlns:cx1="http://schemas.microsoft.com/office/drawing/2015/9/8/chartex" xmlns:cx2="http://schemas.microsoft.com/office/drawing/2015/10/21/chartex" xmlns:cx3="http://schemas.microsoft.com/office/drawing/2016/5/9/chartex" xmlns:cx4="http://schemas.microsoft.com/office/drawing/2016/5/10/chartex" xmlns:cx5="http://schemas.microsoft.com/office/drawing/2016/5/11/chartex" xmlns:cx6="http://schemas.microsoft.com/office/drawing/2016/5/12/chartex" xmlns:cx7="http://schemas.microsoft.com/office/drawing/2016/5/13/chartex" xmlns:cx8="http://schemas.microsoft.com/office/drawing/2016/5/14/chartex" xmlns:mc="http://schemas.openxmlformats.org/markup-compatibility/2006" xmlns:aink="http://schemas.microsoft.com/office/drawing/2016/ink" xmlns:am3d="http://schemas.microsoft.com/office/drawing/2017/model3d" xmlns:o="urn:schemas-microsoft-com:office:office" xmlns:r="http://schemas.openxmlformats.org/officeDocument/2006/relationships" xmlns:m="http://schemas.openxmlformats.org/officeDocument/2006/math" xmlns:v="urn:schemas-microsoft-com:vml" xmlns:wp14="http://schemas.microsoft.com/office/word/2010/wordprocessingDrawing" xmlns:wp="http://schemas.openxmlformats.org/drawingml/2006/wordprocessingDrawing" xmlns:w10="urn:schemas-microsoft-com:office:word" xmlns:w="http://schemas.openxmlformats.org/wordprocessingml/2006/main" xmlns:w14="http://schemas.microsoft.com/office/word/2010/wordml" xmlns:w15="http://schemas.microsoft.com/office/word/2012/wordml" xmlns:w16cid="http://schemas.microsoft.com/office/word/2016/wordml/cid" xmlns:w16se="http://schemas.microsoft.com/office/word/2015/wordml/symex" xmlns:wpg="http://schemas.microsoft.com/office/word/2010/wordprocessingGroup" xmlns:wpi="http://schemas.microsoft.com/office/word/2010/wordprocessingInk" xmlns:wne="http://schemas.microsoft.com/office/word/2006/wordml" xmlns:wps="http://schemas.microsoft.com/office/word/2010/wordprocessingShape" mc:Ignorable="w14 w15 w16se w16cid wp14">
   <w:body>
     <w:p>
       <w:pPr>
-        <w:pStyle w:val="1"/>
+        <w:pStyle w:val="Heading1"/>
         <w:spacing w:before="240" w:after="240"/>
         <w:rPr>
           <w:b/>
@@ -21,7 +21,7 @@
     </w:p>
     <w:p>
       <w:pPr>
-        <w:pStyle w:val="a4"/>
+        <w:pStyle w:val="Subtitle"/>
         <w:spacing w:after="400"/>
       </w:pPr>
       <w:bookmarkStart w:id="1" w:name="_b6tm2mhmva6i" w:colFirst="0" w:colLast="0"/>
@@ -32,7 +32,7 @@
     </w:p>
     <w:p>
       <w:pPr>
-        <w:pStyle w:val="2"/>
+        <w:pStyle w:val="Heading2"/>
         <w:spacing w:before="240" w:after="240"/>
       </w:pPr>
       <w:bookmarkStart w:id="2" w:name="_whdkbnzgmgco" w:colFirst="0" w:colLast="0"/>
@@ -497,7 +497,7 @@
     </w:p>
     <w:tbl>
       <w:tblPr>
-        <w:tblStyle w:val="a5"/>
+        <w:tblStyle w:val="a"/>
         <w:tblW w:w="8918" w:type="dxa"/>
         <w:tblBorders>
           <w:top w:val="nil"/>
@@ -609,7 +609,21 @@
               <w:rPr>
                 <w:b/>
               </w:rPr>
-              <w:t>Reason For Changes</w:t>
+              <w:t xml:space="preserve">Reason </w:t>
+            </w:r>
+            <w:proofErr w:type="gramStart"/>
+            <w:r>
+              <w:rPr>
+                <w:b/>
+              </w:rPr>
+              <w:t>For</w:t>
+            </w:r>
+            <w:proofErr w:type="gramEnd"/>
+            <w:r>
+              <w:rPr>
+                <w:b/>
+              </w:rPr>
+              <w:t xml:space="preserve"> Changes</w:t>
             </w:r>
           </w:p>
         </w:tc>
@@ -673,10 +687,12 @@
               <w:t xml:space="preserve"> Logan </w:t>
             </w:r>
             <w:proofErr w:type="spellStart"/>
+            <w:proofErr w:type="gramStart"/>
             <w:r>
               <w:t>M,Picard</w:t>
             </w:r>
             <w:proofErr w:type="spellEnd"/>
+            <w:proofErr w:type="gramEnd"/>
             <w:r>
               <w:t xml:space="preserve"> Y</w:t>
             </w:r>
@@ -1051,7 +1067,7 @@
     </w:p>
     <w:p>
       <w:pPr>
-        <w:pStyle w:val="1"/>
+        <w:pStyle w:val="Heading1"/>
         <w:keepNext w:val="0"/>
         <w:keepLines w:val="0"/>
         <w:spacing w:before="480"/>
@@ -1089,7 +1105,7 @@
     </w:p>
     <w:p>
       <w:pPr>
-        <w:pStyle w:val="2"/>
+        <w:pStyle w:val="Heading2"/>
         <w:keepNext w:val="0"/>
         <w:keepLines w:val="0"/>
         <w:spacing w:after="80"/>
@@ -1151,7 +1167,7 @@
     </w:p>
     <w:p>
       <w:pPr>
-        <w:pStyle w:val="2"/>
+        <w:pStyle w:val="Heading2"/>
         <w:keepNext w:val="0"/>
         <w:keepLines w:val="0"/>
         <w:spacing w:after="80"/>
@@ -1197,7 +1213,7 @@
     </w:p>
     <w:p>
       <w:pPr>
-        <w:pStyle w:val="2"/>
+        <w:pStyle w:val="Heading2"/>
         <w:keepNext w:val="0"/>
         <w:keepLines w:val="0"/>
         <w:spacing w:after="80"/>
@@ -1247,7 +1263,7 @@
     </w:p>
     <w:p>
       <w:pPr>
-        <w:pStyle w:val="2"/>
+        <w:pStyle w:val="Heading2"/>
         <w:keepNext w:val="0"/>
         <w:keepLines w:val="0"/>
         <w:spacing w:after="80"/>
@@ -1293,7 +1309,7 @@
     </w:p>
     <w:p>
       <w:pPr>
-        <w:pStyle w:val="2"/>
+        <w:pStyle w:val="Heading2"/>
         <w:keepNext w:val="0"/>
         <w:keepLines w:val="0"/>
         <w:spacing w:after="80"/>
@@ -1355,7 +1371,7 @@
     </w:p>
     <w:p>
       <w:pPr>
-        <w:pStyle w:val="1"/>
+        <w:pStyle w:val="Heading1"/>
         <w:keepNext w:val="0"/>
         <w:keepLines w:val="0"/>
         <w:spacing w:before="480"/>
@@ -1393,7 +1409,7 @@
     </w:p>
     <w:p>
       <w:pPr>
-        <w:pStyle w:val="2"/>
+        <w:pStyle w:val="Heading2"/>
         <w:keepNext w:val="0"/>
         <w:keepLines w:val="0"/>
         <w:spacing w:after="80"/>
@@ -1439,7 +1455,7 @@
     </w:p>
     <w:p>
       <w:pPr>
-        <w:pStyle w:val="2"/>
+        <w:pStyle w:val="Heading2"/>
         <w:keepNext w:val="0"/>
         <w:keepLines w:val="0"/>
         <w:spacing w:after="80"/>
@@ -1545,7 +1561,7 @@
     </w:p>
     <w:p>
       <w:pPr>
-        <w:pStyle w:val="2"/>
+        <w:pStyle w:val="Heading2"/>
         <w:keepNext w:val="0"/>
         <w:keepLines w:val="0"/>
         <w:spacing w:after="80"/>
@@ -1586,7 +1602,15 @@
         <w:spacing w:before="240" w:after="240"/>
       </w:pPr>
       <w:r>
-        <w:t xml:space="preserve">As this is a game, only basic knowledge of computer environments is required in order to navigate and experience the software. Most if not all elements are fairly straightforward in </w:t>
+        <w:t xml:space="preserve">As this is a game, only basic knowledge of computer environments is required in order to navigate and experience the software. Most if not all elements are </w:t>
+      </w:r>
+      <w:proofErr w:type="gramStart"/>
+      <w:r>
+        <w:t>fairly straightforward</w:t>
+      </w:r>
+      <w:proofErr w:type="gramEnd"/>
+      <w:r>
+        <w:t xml:space="preserve"> in </w:t>
       </w:r>
       <w:r>
         <w:lastRenderedPageBreak/>
@@ -1595,7 +1619,7 @@
     </w:p>
     <w:p>
       <w:pPr>
-        <w:pStyle w:val="2"/>
+        <w:pStyle w:val="Heading2"/>
         <w:keepNext w:val="0"/>
         <w:keepLines w:val="0"/>
         <w:spacing w:after="80"/>
@@ -1641,7 +1665,7 @@
     </w:p>
     <w:p>
       <w:pPr>
-        <w:pStyle w:val="2"/>
+        <w:pStyle w:val="Heading2"/>
         <w:keepNext w:val="0"/>
         <w:keepLines w:val="0"/>
         <w:spacing w:after="80"/>
@@ -1687,7 +1711,7 @@
     </w:p>
     <w:p>
       <w:pPr>
-        <w:pStyle w:val="2"/>
+        <w:pStyle w:val="Heading2"/>
         <w:keepNext w:val="0"/>
         <w:keepLines w:val="0"/>
         <w:spacing w:after="80"/>
@@ -1779,7 +1803,7 @@
     </w:p>
     <w:p>
       <w:pPr>
-        <w:pStyle w:val="2"/>
+        <w:pStyle w:val="Heading2"/>
         <w:keepNext w:val="0"/>
         <w:keepLines w:val="0"/>
         <w:spacing w:after="80"/>
@@ -1825,7 +1849,7 @@
     </w:p>
     <w:p>
       <w:pPr>
-        <w:pStyle w:val="1"/>
+        <w:pStyle w:val="Heading1"/>
         <w:keepNext w:val="0"/>
         <w:keepLines w:val="0"/>
         <w:spacing w:before="480"/>
@@ -1858,7 +1882,7 @@
     </w:p>
     <w:p>
       <w:pPr>
-        <w:pStyle w:val="2"/>
+        <w:pStyle w:val="Heading2"/>
         <w:widowControl w:val="0"/>
         <w:spacing w:before="240" w:after="240" w:line="240" w:lineRule="auto"/>
         <w:jc w:val="both"/>
@@ -2035,7 +2059,7 @@
     </w:p>
     <w:p>
       <w:pPr>
-        <w:pStyle w:val="2"/>
+        <w:pStyle w:val="Heading2"/>
         <w:keepNext w:val="0"/>
         <w:keepLines w:val="0"/>
         <w:spacing w:after="80"/>
@@ -2213,7 +2237,7 @@
     </w:p>
     <w:p>
       <w:pPr>
-        <w:pStyle w:val="2"/>
+        <w:pStyle w:val="Heading2"/>
         <w:spacing w:after="80" w:line="240" w:lineRule="auto"/>
       </w:pPr>
       <w:bookmarkStart w:id="20" w:name="_ryh5osp9a00u" w:colFirst="0" w:colLast="0"/>
@@ -2294,7 +2318,15 @@
         <w:spacing w:before="240" w:after="240" w:line="240" w:lineRule="auto"/>
       </w:pPr>
       <w:r>
-        <w:t>Choose cards from the card list which are creature cards &amp; spell cards, and customize the deck.</w:t>
+        <w:t xml:space="preserve">Choose cards from the card list which are creature cards &amp; spell </w:t>
+      </w:r>
+      <w:proofErr w:type="gramStart"/>
+      <w:r>
+        <w:t>cards, and</w:t>
+      </w:r>
+      <w:proofErr w:type="gramEnd"/>
+      <w:r>
+        <w:t xml:space="preserve"> customize the deck.</w:t>
       </w:r>
     </w:p>
     <w:p>
@@ -2372,7 +2404,7 @@
     </w:p>
     <w:p>
       <w:pPr>
-        <w:pStyle w:val="2"/>
+        <w:pStyle w:val="Heading2"/>
         <w:spacing w:after="80" w:line="240" w:lineRule="auto"/>
         <w:rPr>
           <w:b/>
@@ -2503,7 +2535,15 @@
         <w:t xml:space="preserve">FR01- Player: </w:t>
       </w:r>
       <w:r>
-        <w:t>Use the deck which is already customized and chosen from player, play with AI with turn-based playing.</w:t>
+        <w:t xml:space="preserve">Use the </w:t>
+      </w:r>
+      <w:proofErr w:type="gramStart"/>
+      <w:r>
+        <w:t>deck</w:t>
+      </w:r>
+      <w:proofErr w:type="gramEnd"/>
+      <w:r>
+        <w:t xml:space="preserve"> which is already customized and chosen from player, play with AI with turn-based playing.</w:t>
       </w:r>
     </w:p>
     <w:p>
@@ -2534,7 +2574,7 @@
     </w:p>
     <w:p>
       <w:pPr>
-        <w:pStyle w:val="2"/>
+        <w:pStyle w:val="Heading2"/>
         <w:spacing w:after="80" w:line="240" w:lineRule="auto"/>
         <w:rPr>
           <w:b/>
@@ -2680,7 +2720,7 @@
     </w:p>
     <w:p>
       <w:pPr>
-        <w:pStyle w:val="2"/>
+        <w:pStyle w:val="Heading2"/>
         <w:spacing w:after="80" w:line="240" w:lineRule="auto"/>
       </w:pPr>
       <w:bookmarkStart w:id="23" w:name="_7spuk295uq11" w:colFirst="0" w:colLast="0"/>
@@ -2824,7 +2864,7 @@
     </w:p>
     <w:p>
       <w:pPr>
-        <w:pStyle w:val="1"/>
+        <w:pStyle w:val="Heading1"/>
         <w:spacing w:before="480" w:line="240" w:lineRule="auto"/>
         <w:rPr>
           <w:b/>
@@ -2851,7 +2891,7 @@
     </w:p>
     <w:p>
       <w:pPr>
-        <w:pStyle w:val="2"/>
+        <w:pStyle w:val="Heading2"/>
         <w:spacing w:after="80" w:line="240" w:lineRule="auto"/>
       </w:pPr>
       <w:bookmarkStart w:id="25" w:name="_z3gq8v3zgcj9" w:colFirst="0" w:colLast="0"/>
@@ -2903,12 +2943,26 @@
         <w:rPr>
           <w:lang w:eastAsia="ko-KR"/>
         </w:rPr>
-        <w:t>. Every screens have their own background images including buttons.</w:t>
-      </w:r>
-    </w:p>
-    <w:p>
-      <w:pPr>
-        <w:pStyle w:val="2"/>
+        <w:t xml:space="preserve">. Every </w:t>
+      </w:r>
+      <w:proofErr w:type="gramStart"/>
+      <w:r>
+        <w:rPr>
+          <w:lang w:eastAsia="ko-KR"/>
+        </w:rPr>
+        <w:t>screens</w:t>
+      </w:r>
+      <w:proofErr w:type="gramEnd"/>
+      <w:r>
+        <w:rPr>
+          <w:lang w:eastAsia="ko-KR"/>
+        </w:rPr>
+        <w:t xml:space="preserve"> have their own background images including buttons.</w:t>
+      </w:r>
+    </w:p>
+    <w:p>
+      <w:pPr>
+        <w:pStyle w:val="Heading2"/>
         <w:spacing w:after="80" w:line="240" w:lineRule="auto"/>
       </w:pPr>
       <w:r>
@@ -2937,7 +2991,7 @@
     </w:p>
     <w:p>
       <w:pPr>
-        <w:pStyle w:val="a6"/>
+        <w:pStyle w:val="NormalWeb"/>
         <w:spacing w:before="240" w:beforeAutospacing="0" w:after="240" w:afterAutospacing="0"/>
         <w:jc w:val="both"/>
       </w:pPr>
@@ -2964,7 +3018,7 @@
     </w:p>
     <w:p>
       <w:pPr>
-        <w:pStyle w:val="2"/>
+        <w:pStyle w:val="Heading2"/>
         <w:spacing w:after="80" w:line="240" w:lineRule="auto"/>
       </w:pPr>
       <w:r>
@@ -2993,7 +3047,7 @@
     </w:p>
     <w:p>
       <w:pPr>
-        <w:pStyle w:val="a6"/>
+        <w:pStyle w:val="NormalWeb"/>
         <w:spacing w:before="240" w:beforeAutospacing="0" w:after="240" w:afterAutospacing="0"/>
         <w:jc w:val="both"/>
       </w:pPr>
@@ -3011,7 +3065,7 @@
     </w:p>
     <w:p>
       <w:pPr>
-        <w:pStyle w:val="2"/>
+        <w:pStyle w:val="Heading2"/>
         <w:spacing w:after="80" w:line="240" w:lineRule="auto"/>
       </w:pPr>
       <w:r>
@@ -3045,18 +3099,26 @@
         <w:jc w:val="both"/>
       </w:pPr>
       <w:r>
-        <w:t xml:space="preserve">Hearthstone Lite is actually not like the online game, so it doesn’t have </w:t>
+        <w:t xml:space="preserve">Hearthstone Lite is actually not like the online game, so it doesn’t </w:t>
+      </w:r>
+      <w:proofErr w:type="gramStart"/>
+      <w:r>
+        <w:t xml:space="preserve">have </w:t>
       </w:r>
       <w:r>
         <w:t xml:space="preserve"> </w:t>
       </w:r>
       <w:r>
-        <w:t>any interfaces for communicate.</w:t>
-      </w:r>
-    </w:p>
-    <w:p>
-      <w:pPr>
-        <w:pStyle w:val="1"/>
+        <w:t>any</w:t>
+      </w:r>
+      <w:proofErr w:type="gramEnd"/>
+      <w:r>
+        <w:t xml:space="preserve"> interfaces for communicate.</w:t>
+      </w:r>
+    </w:p>
+    <w:p>
+      <w:pPr>
+        <w:pStyle w:val="Heading1"/>
         <w:spacing w:before="480" w:line="240" w:lineRule="auto"/>
         <w:rPr>
           <w:b/>
@@ -3092,7 +3154,7 @@
     </w:p>
     <w:p>
       <w:pPr>
-        <w:pStyle w:val="2"/>
+        <w:pStyle w:val="Heading2"/>
         <w:spacing w:after="80" w:line="240" w:lineRule="auto"/>
       </w:pPr>
       <w:bookmarkStart w:id="30" w:name="_3ywsaargq37c" w:colFirst="0" w:colLast="0"/>
@@ -3123,7 +3185,7 @@
     </w:p>
     <w:p>
       <w:pPr>
-        <w:pStyle w:val="2"/>
+        <w:pStyle w:val="Heading2"/>
         <w:spacing w:after="80" w:line="240" w:lineRule="auto"/>
         <w:rPr>
           <w:color w:val="000000"/>
@@ -3139,12 +3201,30 @@
           <w:sz w:val="22"/>
           <w:szCs w:val="22"/>
         </w:rPr>
-        <w:t>Hearthstone Lite utilized the Java GUI system, require to use Java to run the program.</w:t>
-      </w:r>
-    </w:p>
-    <w:p>
-      <w:pPr>
-        <w:pStyle w:val="2"/>
+        <w:t xml:space="preserve">Hearthstone Lite utilized the Java GUI system, require </w:t>
+      </w:r>
+      <w:proofErr w:type="gramStart"/>
+      <w:r>
+        <w:rPr>
+          <w:color w:val="000000"/>
+          <w:sz w:val="22"/>
+          <w:szCs w:val="22"/>
+        </w:rPr>
+        <w:t>to use</w:t>
+      </w:r>
+      <w:proofErr w:type="gramEnd"/>
+      <w:r>
+        <w:rPr>
+          <w:color w:val="000000"/>
+          <w:sz w:val="22"/>
+          <w:szCs w:val="22"/>
+        </w:rPr>
+        <w:t xml:space="preserve"> Java to run the program.</w:t>
+      </w:r>
+    </w:p>
+    <w:p>
+      <w:pPr>
+        <w:pStyle w:val="Heading2"/>
         <w:spacing w:after="80" w:line="240" w:lineRule="auto"/>
       </w:pPr>
       <w:r>
@@ -3183,7 +3263,7 @@
     </w:p>
     <w:p>
       <w:pPr>
-        <w:pStyle w:val="2"/>
+        <w:pStyle w:val="Heading2"/>
         <w:spacing w:after="80" w:line="240" w:lineRule="auto"/>
       </w:pPr>
       <w:bookmarkStart w:id="32" w:name="_nq69spnk0o53" w:colFirst="0" w:colLast="0"/>
@@ -3216,7 +3296,7 @@
     </w:p>
     <w:p>
       <w:pPr>
-        <w:pStyle w:val="2"/>
+        <w:pStyle w:val="Heading2"/>
         <w:spacing w:after="80" w:line="240" w:lineRule="auto"/>
       </w:pPr>
       <w:r>
@@ -3256,7 +3336,7 @@
     </w:p>
     <w:p>
       <w:pPr>
-        <w:pStyle w:val="1"/>
+        <w:pStyle w:val="Heading1"/>
         <w:keepNext w:val="0"/>
         <w:keepLines w:val="0"/>
         <w:spacing w:before="480"/>
@@ -3305,7 +3385,7 @@
     </w:p>
     <w:p>
       <w:pPr>
-        <w:pStyle w:val="3"/>
+        <w:pStyle w:val="Heading3"/>
         <w:spacing w:before="240" w:after="240"/>
       </w:pPr>
       <w:bookmarkStart w:id="34" w:name="_drga6judnly8" w:colFirst="0" w:colLast="0"/>
@@ -3332,7 +3412,7 @@
     </w:p>
     <w:p>
       <w:pPr>
-        <w:pStyle w:val="3"/>
+        <w:pStyle w:val="Heading3"/>
         <w:spacing w:before="240" w:after="240"/>
       </w:pPr>
       <w:bookmarkStart w:id="35" w:name="_2wc6zdrv0a3q" w:colFirst="0" w:colLast="0"/>
@@ -3484,16 +3564,22 @@
           </wp:inline>
         </w:drawing>
       </w:r>
+    </w:p>
+    <w:p>
+      <w:pPr>
+        <w:spacing w:before="240" w:after="240"/>
+      </w:pPr>
+      <w:bookmarkStart w:id="36" w:name="_GoBack"/>
       <w:r>
         <w:rPr>
           <w:noProof/>
         </w:rPr>
         <w:lastRenderedPageBreak/>
         <w:drawing>
-          <wp:inline distT="0" distB="0" distL="0" distR="0" wp14:anchorId="2265E896" wp14:editId="3A988002">
-            <wp:extent cx="5943600" cy="6275070"/>
-            <wp:effectExtent l="0" t="0" r="0" b="0"/>
-            <wp:docPr id="5" name="Picture 5" descr="A close up of a map&#10;&#10;Description automatically generated"/>
+          <wp:inline distT="0" distB="0" distL="0" distR="0" wp14:anchorId="7A50F32F" wp14:editId="5D756DB7">
+            <wp:extent cx="5943600" cy="6506210"/>
+            <wp:effectExtent l="0" t="0" r="0" b="8890"/>
+            <wp:docPr id="3" name="Picture 3" descr="A close up of a map&#10;&#10;Description automatically generated"/>
             <wp:cNvGraphicFramePr>
               <a:graphicFrameLocks xmlns:a="http://schemas.openxmlformats.org/drawingml/2006/main" noChangeAspect="1"/>
             </wp:cNvGraphicFramePr>
@@ -3501,7 +3587,7 @@
               <a:graphicData uri="http://schemas.openxmlformats.org/drawingml/2006/picture">
                 <pic:pic xmlns:pic="http://schemas.openxmlformats.org/drawingml/2006/picture">
                   <pic:nvPicPr>
-                    <pic:cNvPr id="5" name="ClassDiagram.png"/>
+                    <pic:cNvPr id="3" name="ClassDiagram.png"/>
                     <pic:cNvPicPr/>
                   </pic:nvPicPr>
                   <pic:blipFill>
@@ -3519,7 +3605,7 @@
                   <pic:spPr>
                     <a:xfrm>
                       <a:off x="0" y="0"/>
-                      <a:ext cx="5943600" cy="6275070"/>
+                      <a:ext cx="5943600" cy="6506210"/>
                     </a:xfrm>
                     <a:prstGeom prst="rect">
                       <a:avLst/>
@@ -3531,10 +3617,11 @@
           </wp:inline>
         </w:drawing>
       </w:r>
-    </w:p>
-    <w:p>
-      <w:pPr>
-        <w:pStyle w:val="3"/>
+      <w:bookmarkEnd w:id="36"/>
+    </w:p>
+    <w:p>
+      <w:pPr>
+        <w:pStyle w:val="Heading3"/>
         <w:spacing w:before="240" w:after="240"/>
       </w:pPr>
       <w:r>
@@ -3640,7 +3727,7 @@
 </file>
 
 <file path=word/endnotes.xml><?xml version="1.0" encoding="utf-8"?>
-<w:endnotes xmlns:wpc="http://schemas.microsoft.com/office/word/2010/wordprocessingCanvas" xmlns:cx="http://schemas.microsoft.com/office/drawing/2014/chartex" xmlns:cx1="http://schemas.microsoft.com/office/drawing/2015/9/8/chartex" xmlns:cx2="http://schemas.microsoft.com/office/drawing/2015/10/21/chartex" xmlns:cx3="http://schemas.microsoft.com/office/drawing/2016/5/9/chartex" xmlns:cx4="http://schemas.microsoft.com/office/drawing/2016/5/10/chartex" xmlns:cx5="http://schemas.microsoft.com/office/drawing/2016/5/11/chartex" xmlns:cx6="http://schemas.microsoft.com/office/drawing/2016/5/12/chartex" xmlns:cx7="http://schemas.microsoft.com/office/drawing/2016/5/13/chartex" xmlns:cx8="http://schemas.microsoft.com/office/drawing/2016/5/14/chartex" xmlns:mc="http://schemas.openxmlformats.org/markup-compatibility/2006" xmlns:aink="http://schemas.microsoft.com/office/drawing/2016/ink" xmlns:am3d="http://schemas.microsoft.com/office/drawing/2017/model3d" xmlns:o="urn:schemas-microsoft-com:office:office" xmlns:r="http://schemas.openxmlformats.org/officeDocument/2006/relationships" xmlns:m="http://schemas.openxmlformats.org/officeDocument/2006/math" xmlns:v="urn:schemas-microsoft-com:vml" xmlns:wp14="http://schemas.microsoft.com/office/word/2010/wordprocessingDrawing" xmlns:wp="http://schemas.openxmlformats.org/drawingml/2006/wordprocessingDrawing" xmlns:w10="urn:schemas-microsoft-com:office:word" xmlns:w="http://schemas.openxmlformats.org/wordprocessingml/2006/main" xmlns:w14="http://schemas.microsoft.com/office/word/2010/wordml" xmlns:w15="http://schemas.microsoft.com/office/word/2012/wordml" xmlns:w16cex="http://schemas.microsoft.com/office/word/2018/wordml/cex" xmlns:w16cid="http://schemas.microsoft.com/office/word/2016/wordml/cid" xmlns:w16="http://schemas.microsoft.com/office/word/2018/wordml" xmlns:w16se="http://schemas.microsoft.com/office/word/2015/wordml/symex" xmlns:wpg="http://schemas.microsoft.com/office/word/2010/wordprocessingGroup" xmlns:wpi="http://schemas.microsoft.com/office/word/2010/wordprocessingInk" xmlns:wne="http://schemas.microsoft.com/office/word/2006/wordml" xmlns:wps="http://schemas.microsoft.com/office/word/2010/wordprocessingShape" mc:Ignorable="w14 w15 w16se w16cid w16 w16cex wp14">
+<w:endnotes xmlns:wpc="http://schemas.microsoft.com/office/word/2010/wordprocessingCanvas" xmlns:cx="http://schemas.microsoft.com/office/drawing/2014/chartex" xmlns:cx1="http://schemas.microsoft.com/office/drawing/2015/9/8/chartex" xmlns:cx2="http://schemas.microsoft.com/office/drawing/2015/10/21/chartex" xmlns:cx3="http://schemas.microsoft.com/office/drawing/2016/5/9/chartex" xmlns:cx4="http://schemas.microsoft.com/office/drawing/2016/5/10/chartex" xmlns:cx5="http://schemas.microsoft.com/office/drawing/2016/5/11/chartex" xmlns:cx6="http://schemas.microsoft.com/office/drawing/2016/5/12/chartex" xmlns:cx7="http://schemas.microsoft.com/office/drawing/2016/5/13/chartex" xmlns:cx8="http://schemas.microsoft.com/office/drawing/2016/5/14/chartex" xmlns:mc="http://schemas.openxmlformats.org/markup-compatibility/2006" xmlns:aink="http://schemas.microsoft.com/office/drawing/2016/ink" xmlns:am3d="http://schemas.microsoft.com/office/drawing/2017/model3d" xmlns:o="urn:schemas-microsoft-com:office:office" xmlns:r="http://schemas.openxmlformats.org/officeDocument/2006/relationships" xmlns:m="http://schemas.openxmlformats.org/officeDocument/2006/math" xmlns:v="urn:schemas-microsoft-com:vml" xmlns:wp14="http://schemas.microsoft.com/office/word/2010/wordprocessingDrawing" xmlns:wp="http://schemas.openxmlformats.org/drawingml/2006/wordprocessingDrawing" xmlns:w10="urn:schemas-microsoft-com:office:word" xmlns:w="http://schemas.openxmlformats.org/wordprocessingml/2006/main" xmlns:w14="http://schemas.microsoft.com/office/word/2010/wordml" xmlns:w15="http://schemas.microsoft.com/office/word/2012/wordml" xmlns:w16cid="http://schemas.microsoft.com/office/word/2016/wordml/cid" xmlns:w16se="http://schemas.microsoft.com/office/word/2015/wordml/symex" xmlns:wpg="http://schemas.microsoft.com/office/word/2010/wordprocessingGroup" xmlns:wpi="http://schemas.microsoft.com/office/word/2010/wordprocessingInk" xmlns:wne="http://schemas.microsoft.com/office/word/2006/wordml" xmlns:wps="http://schemas.microsoft.com/office/word/2010/wordprocessingShape" mc:Ignorable="w14 w15 w16se w16cid wp14">
   <w:endnote w:type="separator" w:id="-1">
     <w:p>
       <w:pPr>
@@ -3665,7 +3752,7 @@
 </file>
 
 <file path=word/footnotes.xml><?xml version="1.0" encoding="utf-8"?>
-<w:footnotes xmlns:wpc="http://schemas.microsoft.com/office/word/2010/wordprocessingCanvas" xmlns:cx="http://schemas.microsoft.com/office/drawing/2014/chartex" xmlns:cx1="http://schemas.microsoft.com/office/drawing/2015/9/8/chartex" xmlns:cx2="http://schemas.microsoft.com/office/drawing/2015/10/21/chartex" xmlns:cx3="http://schemas.microsoft.com/office/drawing/2016/5/9/chartex" xmlns:cx4="http://schemas.microsoft.com/office/drawing/2016/5/10/chartex" xmlns:cx5="http://schemas.microsoft.com/office/drawing/2016/5/11/chartex" xmlns:cx6="http://schemas.microsoft.com/office/drawing/2016/5/12/chartex" xmlns:cx7="http://schemas.microsoft.com/office/drawing/2016/5/13/chartex" xmlns:cx8="http://schemas.microsoft.com/office/drawing/2016/5/14/chartex" xmlns:mc="http://schemas.openxmlformats.org/markup-compatibility/2006" xmlns:aink="http://schemas.microsoft.com/office/drawing/2016/ink" xmlns:am3d="http://schemas.microsoft.com/office/drawing/2017/model3d" xmlns:o="urn:schemas-microsoft-com:office:office" xmlns:r="http://schemas.openxmlformats.org/officeDocument/2006/relationships" xmlns:m="http://schemas.openxmlformats.org/officeDocument/2006/math" xmlns:v="urn:schemas-microsoft-com:vml" xmlns:wp14="http://schemas.microsoft.com/office/word/2010/wordprocessingDrawing" xmlns:wp="http://schemas.openxmlformats.org/drawingml/2006/wordprocessingDrawing" xmlns:w10="urn:schemas-microsoft-com:office:word" xmlns:w="http://schemas.openxmlformats.org/wordprocessingml/2006/main" xmlns:w14="http://schemas.microsoft.com/office/word/2010/wordml" xmlns:w15="http://schemas.microsoft.com/office/word/2012/wordml" xmlns:w16cex="http://schemas.microsoft.com/office/word/2018/wordml/cex" xmlns:w16cid="http://schemas.microsoft.com/office/word/2016/wordml/cid" xmlns:w16="http://schemas.microsoft.com/office/word/2018/wordml" xmlns:w16se="http://schemas.microsoft.com/office/word/2015/wordml/symex" xmlns:wpg="http://schemas.microsoft.com/office/word/2010/wordprocessingGroup" xmlns:wpi="http://schemas.microsoft.com/office/word/2010/wordprocessingInk" xmlns:wne="http://schemas.microsoft.com/office/word/2006/wordml" xmlns:wps="http://schemas.microsoft.com/office/word/2010/wordprocessingShape" mc:Ignorable="w14 w15 w16se w16cid w16 w16cex wp14">
+<w:footnotes xmlns:wpc="http://schemas.microsoft.com/office/word/2010/wordprocessingCanvas" xmlns:cx="http://schemas.microsoft.com/office/drawing/2014/chartex" xmlns:cx1="http://schemas.microsoft.com/office/drawing/2015/9/8/chartex" xmlns:cx2="http://schemas.microsoft.com/office/drawing/2015/10/21/chartex" xmlns:cx3="http://schemas.microsoft.com/office/drawing/2016/5/9/chartex" xmlns:cx4="http://schemas.microsoft.com/office/drawing/2016/5/10/chartex" xmlns:cx5="http://schemas.microsoft.com/office/drawing/2016/5/11/chartex" xmlns:cx6="http://schemas.microsoft.com/office/drawing/2016/5/12/chartex" xmlns:cx7="http://schemas.microsoft.com/office/drawing/2016/5/13/chartex" xmlns:cx8="http://schemas.microsoft.com/office/drawing/2016/5/14/chartex" xmlns:mc="http://schemas.openxmlformats.org/markup-compatibility/2006" xmlns:aink="http://schemas.microsoft.com/office/drawing/2016/ink" xmlns:am3d="http://schemas.microsoft.com/office/drawing/2017/model3d" xmlns:o="urn:schemas-microsoft-com:office:office" xmlns:r="http://schemas.openxmlformats.org/officeDocument/2006/relationships" xmlns:m="http://schemas.openxmlformats.org/officeDocument/2006/math" xmlns:v="urn:schemas-microsoft-com:vml" xmlns:wp14="http://schemas.microsoft.com/office/word/2010/wordprocessingDrawing" xmlns:wp="http://schemas.openxmlformats.org/drawingml/2006/wordprocessingDrawing" xmlns:w10="urn:schemas-microsoft-com:office:word" xmlns:w="http://schemas.openxmlformats.org/wordprocessingml/2006/main" xmlns:w14="http://schemas.microsoft.com/office/word/2010/wordml" xmlns:w15="http://schemas.microsoft.com/office/word/2012/wordml" xmlns:w16cid="http://schemas.microsoft.com/office/word/2016/wordml/cid" xmlns:w16se="http://schemas.microsoft.com/office/word/2015/wordml/symex" xmlns:wpg="http://schemas.microsoft.com/office/word/2010/wordprocessingGroup" xmlns:wpi="http://schemas.microsoft.com/office/word/2010/wordprocessingInk" xmlns:wne="http://schemas.microsoft.com/office/word/2006/wordml" xmlns:wps="http://schemas.microsoft.com/office/word/2010/wordprocessingShape" mc:Ignorable="w14 w15 w16se w16cid wp14">
   <w:footnote w:type="separator" w:id="-1">
     <w:p>
       <w:pPr>
@@ -3690,7 +3777,7 @@
 </file>
 
 <file path=word/header1.xml><?xml version="1.0" encoding="utf-8"?>
-<w:hdr xmlns:wpc="http://schemas.microsoft.com/office/word/2010/wordprocessingCanvas" xmlns:cx="http://schemas.microsoft.com/office/drawing/2014/chartex" xmlns:cx1="http://schemas.microsoft.com/office/drawing/2015/9/8/chartex" xmlns:cx2="http://schemas.microsoft.com/office/drawing/2015/10/21/chartex" xmlns:cx3="http://schemas.microsoft.com/office/drawing/2016/5/9/chartex" xmlns:cx4="http://schemas.microsoft.com/office/drawing/2016/5/10/chartex" xmlns:cx5="http://schemas.microsoft.com/office/drawing/2016/5/11/chartex" xmlns:cx6="http://schemas.microsoft.com/office/drawing/2016/5/12/chartex" xmlns:cx7="http://schemas.microsoft.com/office/drawing/2016/5/13/chartex" xmlns:cx8="http://schemas.microsoft.com/office/drawing/2016/5/14/chartex" xmlns:mc="http://schemas.openxmlformats.org/markup-compatibility/2006" xmlns:aink="http://schemas.microsoft.com/office/drawing/2016/ink" xmlns:am3d="http://schemas.microsoft.com/office/drawing/2017/model3d" xmlns:o="urn:schemas-microsoft-com:office:office" xmlns:r="http://schemas.openxmlformats.org/officeDocument/2006/relationships" xmlns:m="http://schemas.openxmlformats.org/officeDocument/2006/math" xmlns:v="urn:schemas-microsoft-com:vml" xmlns:wp14="http://schemas.microsoft.com/office/word/2010/wordprocessingDrawing" xmlns:wp="http://schemas.openxmlformats.org/drawingml/2006/wordprocessingDrawing" xmlns:w10="urn:schemas-microsoft-com:office:word" xmlns:w="http://schemas.openxmlformats.org/wordprocessingml/2006/main" xmlns:w14="http://schemas.microsoft.com/office/word/2010/wordml" xmlns:w15="http://schemas.microsoft.com/office/word/2012/wordml" xmlns:w16cex="http://schemas.microsoft.com/office/word/2018/wordml/cex" xmlns:w16cid="http://schemas.microsoft.com/office/word/2016/wordml/cid" xmlns:w16="http://schemas.microsoft.com/office/word/2018/wordml" xmlns:w16se="http://schemas.microsoft.com/office/word/2015/wordml/symex" xmlns:wpg="http://schemas.microsoft.com/office/word/2010/wordprocessingGroup" xmlns:wpi="http://schemas.microsoft.com/office/word/2010/wordprocessingInk" xmlns:wne="http://schemas.microsoft.com/office/word/2006/wordml" xmlns:wps="http://schemas.microsoft.com/office/word/2010/wordprocessingShape" mc:Ignorable="w14 w15 w16se w16cid w16 w16cex wp14">
+<w:hdr xmlns:wpc="http://schemas.microsoft.com/office/word/2010/wordprocessingCanvas" xmlns:cx="http://schemas.microsoft.com/office/drawing/2014/chartex" xmlns:cx1="http://schemas.microsoft.com/office/drawing/2015/9/8/chartex" xmlns:cx2="http://schemas.microsoft.com/office/drawing/2015/10/21/chartex" xmlns:cx3="http://schemas.microsoft.com/office/drawing/2016/5/9/chartex" xmlns:cx4="http://schemas.microsoft.com/office/drawing/2016/5/10/chartex" xmlns:cx5="http://schemas.microsoft.com/office/drawing/2016/5/11/chartex" xmlns:cx6="http://schemas.microsoft.com/office/drawing/2016/5/12/chartex" xmlns:cx7="http://schemas.microsoft.com/office/drawing/2016/5/13/chartex" xmlns:cx8="http://schemas.microsoft.com/office/drawing/2016/5/14/chartex" xmlns:mc="http://schemas.openxmlformats.org/markup-compatibility/2006" xmlns:aink="http://schemas.microsoft.com/office/drawing/2016/ink" xmlns:am3d="http://schemas.microsoft.com/office/drawing/2017/model3d" xmlns:o="urn:schemas-microsoft-com:office:office" xmlns:r="http://schemas.openxmlformats.org/officeDocument/2006/relationships" xmlns:m="http://schemas.openxmlformats.org/officeDocument/2006/math" xmlns:v="urn:schemas-microsoft-com:vml" xmlns:wp14="http://schemas.microsoft.com/office/word/2010/wordprocessingDrawing" xmlns:wp="http://schemas.openxmlformats.org/drawingml/2006/wordprocessingDrawing" xmlns:w10="urn:schemas-microsoft-com:office:word" xmlns:w="http://schemas.openxmlformats.org/wordprocessingml/2006/main" xmlns:w14="http://schemas.microsoft.com/office/word/2010/wordml" xmlns:w15="http://schemas.microsoft.com/office/word/2012/wordml" xmlns:w16cid="http://schemas.microsoft.com/office/word/2016/wordml/cid" xmlns:w16se="http://schemas.microsoft.com/office/word/2015/wordml/symex" xmlns:wpg="http://schemas.microsoft.com/office/word/2010/wordprocessingGroup" xmlns:wpi="http://schemas.microsoft.com/office/word/2010/wordprocessingInk" xmlns:wne="http://schemas.microsoft.com/office/word/2006/wordml" xmlns:wps="http://schemas.microsoft.com/office/word/2010/wordprocessingShape" mc:Ignorable="w14 w15 w16se w16cid wp14">
   <w:p>
     <w:pPr>
       <w:jc w:val="right"/>
@@ -3718,7 +3805,7 @@
 </file>
 
 <file path=word/numbering.xml><?xml version="1.0" encoding="utf-8"?>
-<w:numbering xmlns:wpc="http://schemas.microsoft.com/office/word/2010/wordprocessingCanvas" xmlns:cx="http://schemas.microsoft.com/office/drawing/2014/chartex" xmlns:cx1="http://schemas.microsoft.com/office/drawing/2015/9/8/chartex" xmlns:cx2="http://schemas.microsoft.com/office/drawing/2015/10/21/chartex" xmlns:cx3="http://schemas.microsoft.com/office/drawing/2016/5/9/chartex" xmlns:cx4="http://schemas.microsoft.com/office/drawing/2016/5/10/chartex" xmlns:cx5="http://schemas.microsoft.com/office/drawing/2016/5/11/chartex" xmlns:cx6="http://schemas.microsoft.com/office/drawing/2016/5/12/chartex" xmlns:cx7="http://schemas.microsoft.com/office/drawing/2016/5/13/chartex" xmlns:cx8="http://schemas.microsoft.com/office/drawing/2016/5/14/chartex" xmlns:mc="http://schemas.openxmlformats.org/markup-compatibility/2006" xmlns:aink="http://schemas.microsoft.com/office/drawing/2016/ink" xmlns:am3d="http://schemas.microsoft.com/office/drawing/2017/model3d" xmlns:o="urn:schemas-microsoft-com:office:office" xmlns:r="http://schemas.openxmlformats.org/officeDocument/2006/relationships" xmlns:m="http://schemas.openxmlformats.org/officeDocument/2006/math" xmlns:v="urn:schemas-microsoft-com:vml" xmlns:wp14="http://schemas.microsoft.com/office/word/2010/wordprocessingDrawing" xmlns:wp="http://schemas.openxmlformats.org/drawingml/2006/wordprocessingDrawing" xmlns:w10="urn:schemas-microsoft-com:office:word" xmlns:w="http://schemas.openxmlformats.org/wordprocessingml/2006/main" xmlns:w14="http://schemas.microsoft.com/office/word/2010/wordml" xmlns:w15="http://schemas.microsoft.com/office/word/2012/wordml" xmlns:w16cex="http://schemas.microsoft.com/office/word/2018/wordml/cex" xmlns:w16cid="http://schemas.microsoft.com/office/word/2016/wordml/cid" xmlns:w16="http://schemas.microsoft.com/office/word/2018/wordml" xmlns:w16se="http://schemas.microsoft.com/office/word/2015/wordml/symex" xmlns:wpg="http://schemas.microsoft.com/office/word/2010/wordprocessingGroup" xmlns:wpi="http://schemas.microsoft.com/office/word/2010/wordprocessingInk" xmlns:wne="http://schemas.microsoft.com/office/word/2006/wordml" xmlns:wps="http://schemas.microsoft.com/office/word/2010/wordprocessingShape" mc:Ignorable="w14 w15 w16se w16cid w16 w16cex wp14">
+<w:numbering xmlns:wpc="http://schemas.microsoft.com/office/word/2010/wordprocessingCanvas" xmlns:cx="http://schemas.microsoft.com/office/drawing/2014/chartex" xmlns:cx1="http://schemas.microsoft.com/office/drawing/2015/9/8/chartex" xmlns:cx2="http://schemas.microsoft.com/office/drawing/2015/10/21/chartex" xmlns:cx3="http://schemas.microsoft.com/office/drawing/2016/5/9/chartex" xmlns:cx4="http://schemas.microsoft.com/office/drawing/2016/5/10/chartex" xmlns:cx5="http://schemas.microsoft.com/office/drawing/2016/5/11/chartex" xmlns:cx6="http://schemas.microsoft.com/office/drawing/2016/5/12/chartex" xmlns:cx7="http://schemas.microsoft.com/office/drawing/2016/5/13/chartex" xmlns:cx8="http://schemas.microsoft.com/office/drawing/2016/5/14/chartex" xmlns:mc="http://schemas.openxmlformats.org/markup-compatibility/2006" xmlns:aink="http://schemas.microsoft.com/office/drawing/2016/ink" xmlns:am3d="http://schemas.microsoft.com/office/drawing/2017/model3d" xmlns:o="urn:schemas-microsoft-com:office:office" xmlns:r="http://schemas.openxmlformats.org/officeDocument/2006/relationships" xmlns:m="http://schemas.openxmlformats.org/officeDocument/2006/math" xmlns:v="urn:schemas-microsoft-com:vml" xmlns:wp14="http://schemas.microsoft.com/office/word/2010/wordprocessingDrawing" xmlns:wp="http://schemas.openxmlformats.org/drawingml/2006/wordprocessingDrawing" xmlns:w10="urn:schemas-microsoft-com:office:word" xmlns:w="http://schemas.openxmlformats.org/wordprocessingml/2006/main" xmlns:w14="http://schemas.microsoft.com/office/word/2010/wordml" xmlns:w15="http://schemas.microsoft.com/office/word/2012/wordml" xmlns:w16cid="http://schemas.microsoft.com/office/word/2016/wordml/cid" xmlns:w16se="http://schemas.microsoft.com/office/word/2015/wordml/symex" xmlns:wpg="http://schemas.microsoft.com/office/word/2010/wordprocessingGroup" xmlns:wpi="http://schemas.microsoft.com/office/word/2010/wordprocessingInk" xmlns:wne="http://schemas.microsoft.com/office/word/2006/wordml" xmlns:wps="http://schemas.microsoft.com/office/word/2010/wordprocessingShape" mc:Ignorable="w14 w15 w16se w16cid wp14">
   <w:abstractNum w:abstractNumId="0" w15:restartNumberingAfterBreak="0">
     <w:nsid w:val="0790474E"/>
     <w:multiLevelType w:val="multilevel"/>
@@ -4071,7 +4158,7 @@
 </file>
 
 <file path=word/styles.xml><?xml version="1.0" encoding="utf-8"?>
-<w:styles xmlns:mc="http://schemas.openxmlformats.org/markup-compatibility/2006" xmlns:r="http://schemas.openxmlformats.org/officeDocument/2006/relationships" xmlns:w="http://schemas.openxmlformats.org/wordprocessingml/2006/main" xmlns:w14="http://schemas.microsoft.com/office/word/2010/wordml" xmlns:w15="http://schemas.microsoft.com/office/word/2012/wordml" xmlns:w16cex="http://schemas.microsoft.com/office/word/2018/wordml/cex" xmlns:w16cid="http://schemas.microsoft.com/office/word/2016/wordml/cid" xmlns:w16="http://schemas.microsoft.com/office/word/2018/wordml" xmlns:w16se="http://schemas.microsoft.com/office/word/2015/wordml/symex" mc:Ignorable="w14 w15 w16se w16cid w16 w16cex">
+<w:styles xmlns:mc="http://schemas.openxmlformats.org/markup-compatibility/2006" xmlns:r="http://schemas.openxmlformats.org/officeDocument/2006/relationships" xmlns:w="http://schemas.openxmlformats.org/wordprocessingml/2006/main" xmlns:w14="http://schemas.microsoft.com/office/word/2010/wordml" xmlns:w15="http://schemas.microsoft.com/office/word/2012/wordml" xmlns:w16cid="http://schemas.microsoft.com/office/word/2016/wordml/cid" xmlns:w16se="http://schemas.microsoft.com/office/word/2015/wordml/symex" mc:Ignorable="w14 w15 w16se w16cid">
   <w:docDefaults>
     <w:rPrDefault>
       <w:rPr>
@@ -4087,7 +4174,7 @@
       </w:pPr>
     </w:pPrDefault>
   </w:docDefaults>
-  <w:latentStyles w:defLockedState="0" w:defUIPriority="99" w:defSemiHidden="0" w:defUnhideWhenUsed="0" w:defQFormat="0" w:count="376">
+  <w:latentStyles w:defLockedState="0" w:defUIPriority="99" w:defSemiHidden="0" w:defUnhideWhenUsed="0" w:defQFormat="0" w:count="377">
     <w:lsdException w:name="Normal" w:uiPriority="0" w:qFormat="1"/>
     <w:lsdException w:name="heading 1" w:uiPriority="9" w:qFormat="1"/>
     <w:lsdException w:name="heading 2" w:semiHidden="1" w:uiPriority="9" w:unhideWhenUsed="1" w:qFormat="1"/>
@@ -4193,7 +4280,6 @@
     <w:lsdException w:name="HTML Sample" w:semiHidden="1" w:unhideWhenUsed="1"/>
     <w:lsdException w:name="HTML Typewriter" w:semiHidden="1" w:unhideWhenUsed="1"/>
     <w:lsdException w:name="HTML Variable" w:semiHidden="1" w:unhideWhenUsed="1"/>
-    <w:lsdException w:name="Normal Table" w:semiHidden="1" w:unhideWhenUsed="1"/>
     <w:lsdException w:name="annotation subject" w:semiHidden="1" w:unhideWhenUsed="1"/>
     <w:lsdException w:name="No List" w:semiHidden="1" w:unhideWhenUsed="1"/>
     <w:lsdException w:name="Outline List 1" w:semiHidden="1" w:unhideWhenUsed="1"/>
@@ -4240,10 +4326,8 @@
     <w:lsdException w:name="Table Subtle 2" w:semiHidden="1" w:unhideWhenUsed="1"/>
     <w:lsdException w:name="Table Web 1" w:semiHidden="1" w:unhideWhenUsed="1"/>
     <w:lsdException w:name="Table Web 2" w:semiHidden="1" w:unhideWhenUsed="1"/>
-    <w:lsdException w:name="Table Web 3" w:semiHidden="1" w:unhideWhenUsed="1"/>
     <w:lsdException w:name="Balloon Text" w:semiHidden="1" w:unhideWhenUsed="1"/>
     <w:lsdException w:name="Table Grid" w:uiPriority="39"/>
-    <w:lsdException w:name="Table Theme" w:semiHidden="1" w:unhideWhenUsed="1"/>
     <w:lsdException w:name="Placeholder Text" w:semiHidden="1"/>
     <w:lsdException w:name="No Spacing" w:uiPriority="1" w:qFormat="1"/>
     <w:lsdException w:name="Light Shading" w:uiPriority="60"/>
@@ -4464,15 +4548,16 @@
     <w:lsdException w:name="Hashtag" w:semiHidden="1" w:unhideWhenUsed="1"/>
     <w:lsdException w:name="Unresolved Mention" w:semiHidden="1" w:unhideWhenUsed="1"/>
     <w:lsdException w:name="Smart Link" w:semiHidden="1" w:unhideWhenUsed="1"/>
+    <w:lsdException w:name="Smart Link Error" w:semiHidden="1" w:unhideWhenUsed="1"/>
   </w:latentStyles>
-  <w:style w:type="paragraph" w:default="1" w:styleId="a">
+  <w:style w:type="paragraph" w:default="1" w:styleId="Normal">
     <w:name w:val="Normal"/>
     <w:qFormat/>
   </w:style>
-  <w:style w:type="paragraph" w:styleId="1">
+  <w:style w:type="paragraph" w:styleId="Heading1">
     <w:name w:val="heading 1"/>
-    <w:basedOn w:val="a"/>
-    <w:next w:val="a"/>
+    <w:basedOn w:val="Normal"/>
+    <w:next w:val="Normal"/>
     <w:uiPriority w:val="9"/>
     <w:qFormat/>
     <w:pPr>
@@ -4486,10 +4571,10 @@
       <w:szCs w:val="40"/>
     </w:rPr>
   </w:style>
-  <w:style w:type="paragraph" w:styleId="2">
+  <w:style w:type="paragraph" w:styleId="Heading2">
     <w:name w:val="heading 2"/>
-    <w:basedOn w:val="a"/>
-    <w:next w:val="a"/>
+    <w:basedOn w:val="Normal"/>
+    <w:next w:val="Normal"/>
     <w:uiPriority w:val="9"/>
     <w:unhideWhenUsed/>
     <w:qFormat/>
@@ -4504,10 +4589,10 @@
       <w:szCs w:val="32"/>
     </w:rPr>
   </w:style>
-  <w:style w:type="paragraph" w:styleId="3">
+  <w:style w:type="paragraph" w:styleId="Heading3">
     <w:name w:val="heading 3"/>
-    <w:basedOn w:val="a"/>
-    <w:next w:val="a"/>
+    <w:basedOn w:val="Normal"/>
+    <w:next w:val="Normal"/>
     <w:uiPriority w:val="9"/>
     <w:unhideWhenUsed/>
     <w:qFormat/>
@@ -4523,10 +4608,10 @@
       <w:szCs w:val="28"/>
     </w:rPr>
   </w:style>
-  <w:style w:type="paragraph" w:styleId="4">
+  <w:style w:type="paragraph" w:styleId="Heading4">
     <w:name w:val="heading 4"/>
-    <w:basedOn w:val="a"/>
-    <w:next w:val="a"/>
+    <w:basedOn w:val="Normal"/>
+    <w:next w:val="Normal"/>
     <w:uiPriority w:val="9"/>
     <w:semiHidden/>
     <w:unhideWhenUsed/>
@@ -4543,10 +4628,10 @@
       <w:szCs w:val="24"/>
     </w:rPr>
   </w:style>
-  <w:style w:type="paragraph" w:styleId="5">
+  <w:style w:type="paragraph" w:styleId="Heading5">
     <w:name w:val="heading 5"/>
-    <w:basedOn w:val="a"/>
-    <w:next w:val="a"/>
+    <w:basedOn w:val="Normal"/>
+    <w:next w:val="Normal"/>
     <w:uiPriority w:val="9"/>
     <w:semiHidden/>
     <w:unhideWhenUsed/>
@@ -4561,10 +4646,10 @@
       <w:color w:val="666666"/>
     </w:rPr>
   </w:style>
-  <w:style w:type="paragraph" w:styleId="6">
+  <w:style w:type="paragraph" w:styleId="Heading6">
     <w:name w:val="heading 6"/>
-    <w:basedOn w:val="a"/>
-    <w:next w:val="a"/>
+    <w:basedOn w:val="Normal"/>
+    <w:next w:val="Normal"/>
     <w:uiPriority w:val="9"/>
     <w:semiHidden/>
     <w:unhideWhenUsed/>
@@ -4580,13 +4665,13 @@
       <w:color w:val="666666"/>
     </w:rPr>
   </w:style>
-  <w:style w:type="character" w:default="1" w:styleId="a0">
+  <w:style w:type="character" w:default="1" w:styleId="DefaultParagraphFont">
     <w:name w:val="Default Paragraph Font"/>
     <w:uiPriority w:val="1"/>
     <w:semiHidden/>
     <w:unhideWhenUsed/>
   </w:style>
-  <w:style w:type="table" w:default="1" w:styleId="a1">
+  <w:style w:type="table" w:default="1" w:styleId="TableNormal">
     <w:name w:val="Normal Table"/>
     <w:uiPriority w:val="99"/>
     <w:semiHidden/>
@@ -4601,16 +4686,16 @@
       </w:tblCellMar>
     </w:tblPr>
   </w:style>
-  <w:style w:type="numbering" w:default="1" w:styleId="a2">
+  <w:style w:type="numbering" w:default="1" w:styleId="NoList">
     <w:name w:val="No List"/>
     <w:uiPriority w:val="99"/>
     <w:semiHidden/>
     <w:unhideWhenUsed/>
   </w:style>
-  <w:style w:type="paragraph" w:styleId="a3">
+  <w:style w:type="paragraph" w:styleId="Title">
     <w:name w:val="Title"/>
-    <w:basedOn w:val="a"/>
-    <w:next w:val="a"/>
+    <w:basedOn w:val="Normal"/>
+    <w:next w:val="Normal"/>
     <w:uiPriority w:val="10"/>
     <w:qFormat/>
     <w:pPr>
@@ -4623,10 +4708,10 @@
       <w:szCs w:val="52"/>
     </w:rPr>
   </w:style>
-  <w:style w:type="paragraph" w:styleId="a4">
+  <w:style w:type="paragraph" w:styleId="Subtitle">
     <w:name w:val="Subtitle"/>
-    <w:basedOn w:val="a"/>
-    <w:next w:val="a"/>
+    <w:basedOn w:val="Normal"/>
+    <w:next w:val="Normal"/>
     <w:uiPriority w:val="11"/>
     <w:qFormat/>
     <w:pPr>
@@ -4640,8 +4725,8 @@
       <w:szCs w:val="30"/>
     </w:rPr>
   </w:style>
-  <w:style w:type="table" w:customStyle="1" w:styleId="a5">
-    <w:basedOn w:val="a1"/>
+  <w:style w:type="table" w:customStyle="1" w:styleId="a">
+    <w:basedOn w:val="TableNormal"/>
     <w:tblPr>
       <w:tblStyleRowBandSize w:val="1"/>
       <w:tblStyleColBandSize w:val="1"/>
@@ -4653,9 +4738,9 @@
       </w:tblCellMar>
     </w:tblPr>
   </w:style>
-  <w:style w:type="paragraph" w:styleId="a6">
+  <w:style w:type="paragraph" w:styleId="NormalWeb">
     <w:name w:val="Normal (Web)"/>
-    <w:basedOn w:val="a"/>
+    <w:basedOn w:val="Normal"/>
     <w:uiPriority w:val="99"/>
     <w:semiHidden/>
     <w:unhideWhenUsed/>
@@ -4664,16 +4749,16 @@
       <w:spacing w:before="100" w:beforeAutospacing="1" w:after="100" w:afterAutospacing="1" w:line="240" w:lineRule="auto"/>
     </w:pPr>
     <w:rPr>
-      <w:rFonts w:ascii="굴림" w:eastAsia="굴림" w:hAnsi="굴림" w:cs="굴림"/>
+      <w:rFonts w:ascii="Gulim" w:eastAsia="Gulim" w:hAnsi="Gulim" w:cs="Gulim"/>
       <w:sz w:val="24"/>
       <w:szCs w:val="24"/>
       <w:lang w:val="en-US" w:eastAsia="ko-KR"/>
     </w:rPr>
   </w:style>
-  <w:style w:type="paragraph" w:styleId="a7">
+  <w:style w:type="paragraph" w:styleId="BalloonText">
     <w:name w:val="Balloon Text"/>
-    <w:basedOn w:val="a"/>
-    <w:link w:val="Char"/>
+    <w:basedOn w:val="Normal"/>
+    <w:link w:val="BalloonTextChar"/>
     <w:uiPriority w:val="99"/>
     <w:semiHidden/>
     <w:unhideWhenUsed/>
@@ -4687,10 +4772,10 @@
       <w:szCs w:val="18"/>
     </w:rPr>
   </w:style>
-  <w:style w:type="character" w:customStyle="1" w:styleId="Char">
-    <w:name w:val="풍선 도움말 텍스트 Char"/>
-    <w:basedOn w:val="a0"/>
-    <w:link w:val="a7"/>
+  <w:style w:type="character" w:customStyle="1" w:styleId="BalloonTextChar">
+    <w:name w:val="Balloon Text Char"/>
+    <w:basedOn w:val="DefaultParagraphFont"/>
+    <w:link w:val="BalloonText"/>
     <w:uiPriority w:val="99"/>
     <w:semiHidden/>
     <w:rsid w:val="00E13213"/>
@@ -4700,9 +4785,9 @@
       <w:szCs w:val="18"/>
     </w:rPr>
   </w:style>
-  <w:style w:type="character" w:styleId="a8">
+  <w:style w:type="character" w:styleId="CommentReference">
     <w:name w:val="annotation reference"/>
-    <w:basedOn w:val="a0"/>
+    <w:basedOn w:val="DefaultParagraphFont"/>
     <w:uiPriority w:val="99"/>
     <w:semiHidden/>
     <w:unhideWhenUsed/>
@@ -4712,10 +4797,10 @@
       <w:szCs w:val="16"/>
     </w:rPr>
   </w:style>
-  <w:style w:type="paragraph" w:styleId="a9">
+  <w:style w:type="paragraph" w:styleId="CommentText">
     <w:name w:val="annotation text"/>
-    <w:basedOn w:val="a"/>
-    <w:link w:val="Char0"/>
+    <w:basedOn w:val="Normal"/>
+    <w:link w:val="CommentTextChar"/>
     <w:uiPriority w:val="99"/>
     <w:semiHidden/>
     <w:unhideWhenUsed/>
@@ -4728,10 +4813,10 @@
       <w:szCs w:val="20"/>
     </w:rPr>
   </w:style>
-  <w:style w:type="character" w:customStyle="1" w:styleId="Char0">
-    <w:name w:val="메모 텍스트 Char"/>
-    <w:basedOn w:val="a0"/>
-    <w:link w:val="a9"/>
+  <w:style w:type="character" w:customStyle="1" w:styleId="CommentTextChar">
+    <w:name w:val="Comment Text Char"/>
+    <w:basedOn w:val="DefaultParagraphFont"/>
+    <w:link w:val="CommentText"/>
     <w:uiPriority w:val="99"/>
     <w:semiHidden/>
     <w:rsid w:val="00E13213"/>
@@ -4740,11 +4825,11 @@
       <w:szCs w:val="20"/>
     </w:rPr>
   </w:style>
-  <w:style w:type="paragraph" w:styleId="aa">
+  <w:style w:type="paragraph" w:styleId="CommentSubject">
     <w:name w:val="annotation subject"/>
-    <w:basedOn w:val="a9"/>
-    <w:next w:val="a9"/>
-    <w:link w:val="Char1"/>
+    <w:basedOn w:val="CommentText"/>
+    <w:next w:val="CommentText"/>
+    <w:link w:val="CommentSubjectChar"/>
     <w:uiPriority w:val="99"/>
     <w:semiHidden/>
     <w:unhideWhenUsed/>
@@ -4754,10 +4839,10 @@
       <w:bCs/>
     </w:rPr>
   </w:style>
-  <w:style w:type="character" w:customStyle="1" w:styleId="Char1">
-    <w:name w:val="메모 주제 Char"/>
-    <w:basedOn w:val="Char0"/>
-    <w:link w:val="aa"/>
+  <w:style w:type="character" w:customStyle="1" w:styleId="CommentSubjectChar">
+    <w:name w:val="Comment Subject Char"/>
+    <w:basedOn w:val="CommentTextChar"/>
+    <w:link w:val="CommentSubject"/>
     <w:uiPriority w:val="99"/>
     <w:semiHidden/>
     <w:rsid w:val="00E13213"/>
@@ -5096,7 +5181,7 @@
 </file>
 
 <file path=customXml/itemProps1.xml><?xml version="1.0" encoding="utf-8"?>
-<ds:datastoreItem xmlns:ds="http://schemas.openxmlformats.org/officeDocument/2006/customXml" ds:itemID="{BC48E7A5-022B-42A1-8AB5-CF8C454D1430}">
+<ds:datastoreItem xmlns:ds="http://schemas.openxmlformats.org/officeDocument/2006/customXml" ds:itemID="{FBAAF1A5-A68E-47F7-9D03-50A84E4F1937}">
   <ds:schemaRefs>
     <ds:schemaRef ds:uri="http://schemas.openxmlformats.org/officeDocument/2006/bibliography"/>
   </ds:schemaRefs>

</xml_diff>